<commit_message>
Subida de la documentación general en formato PDF
</commit_message>
<xml_diff>
--- a/Documentación/Documentación Proyecto - Jesús Martínez y Luis Ángel Santos.docx
+++ b/Documentación/Documentación Proyecto - Jesús Martínez y Luis Ángel Santos.docx
@@ -2,6 +2,8 @@
 <file path=word/document.xml><?xml version="1.0" encoding="utf-8"?>
 <w:document xmlns:wpc="http://schemas.microsoft.com/office/word/2010/wordprocessingCanvas" xmlns:mc="http://schemas.openxmlformats.org/markup-compatibility/2006" xmlns:o="urn:schemas-microsoft-com:office:office" xmlns:r="http://schemas.openxmlformats.org/officeDocument/2006/relationships" xmlns:m="http://schemas.openxmlformats.org/officeDocument/2006/math" xmlns:v="urn:schemas-microsoft-com:vml" xmlns:wp14="http://schemas.microsoft.com/office/word/2010/wordprocessingDrawing" xmlns:wp="http://schemas.openxmlformats.org/drawingml/2006/wordprocessingDrawing" xmlns:w10="urn:schemas-microsoft-com:office:word" xmlns:w="http://schemas.openxmlformats.org/wordprocessingml/2006/main" xmlns:w14="http://schemas.microsoft.com/office/word/2010/wordml" xmlns:wpg="http://schemas.microsoft.com/office/word/2010/wordprocessingGroup" xmlns:wpi="http://schemas.microsoft.com/office/word/2010/wordprocessingInk" xmlns:wne="http://schemas.microsoft.com/office/word/2006/wordml" xmlns:wps="http://schemas.microsoft.com/office/word/2010/wordprocessingShape" mc:Ignorable="w14 wp14">
   <w:body>
+    <w:bookmarkStart w:id="0" w:name="_GoBack" w:displacedByCustomXml="next"/>
+    <w:bookmarkEnd w:id="0" w:displacedByCustomXml="next"/>
     <w:sdt>
       <w:sdtPr>
         <w:id w:val="-1842697060"/>
@@ -482,9 +484,6 @@
                 <w:sdtPr>
                   <w:alias w:val="Fecha"/>
                   <w:id w:val="13783224"/>
-                  <w:placeholder>
-                    <w:docPart w:val="B5EE1A28F8224846B6BF982B8A28AB51"/>
-                  </w:placeholder>
                   <w:dataBinding w:prefixMappings="xmlns:ns0='http://schemas.microsoft.com/office/2006/coverPageProps'" w:xpath="/ns0:CoverPageProperties[1]/ns0:PublishDate[1]" w:storeItemID="{55AF091B-3C7A-41E3-B477-F2FDAA23CFDA}"/>
                   <w:date w:fullDate="2019-02-22T00:00:00Z">
                     <w:dateFormat w:val="dd/MM/yyyy"/>
@@ -1978,8 +1977,6 @@
       <w:r>
         <w:br w:type="page"/>
       </w:r>
-      <w:bookmarkStart w:id="0" w:name="_GoBack"/>
-      <w:bookmarkEnd w:id="0"/>
     </w:p>
     <w:p>
       <w:pPr>
@@ -9512,6 +9509,7 @@
     <w:rsid w:val="00307B03"/>
     <w:rsid w:val="003341C9"/>
     <w:rsid w:val="00371DCE"/>
+    <w:rsid w:val="005B0B69"/>
     <w:rsid w:val="006A742A"/>
     <w:rsid w:val="00B851AE"/>
     <w:rsid w:val="00D979F9"/>
@@ -10280,7 +10278,7 @@
 </file>
 
 <file path=customXml/itemProps2.xml><?xml version="1.0" encoding="utf-8"?>
-<ds:datastoreItem xmlns:ds="http://schemas.openxmlformats.org/officeDocument/2006/customXml" ds:itemID="{D33D952F-E0CE-4AD0-A265-DD625F30479C}">
+<ds:datastoreItem xmlns:ds="http://schemas.openxmlformats.org/officeDocument/2006/customXml" ds:itemID="{8FF02E84-3EE8-47F2-82E9-2D861B910624}">
   <ds:schemaRefs>
     <ds:schemaRef ds:uri="http://schemas.openxmlformats.org/officeDocument/2006/bibliography"/>
   </ds:schemaRefs>

</xml_diff>